<commit_message>
Implementing Interface, changing structure Conversions OK
</commit_message>
<xml_diff>
--- a/Template1.docx
+++ b/Template1.docx
@@ -20,6 +20,16 @@
       <w:pPr>
         <w:pStyle w:val="SongText"/>
       </w:pPr>
+    </w:p>
+    <w:p>
+      <w:pPr>
+        <w:pStyle w:val="SongText"/>
+      </w:pPr>
+    </w:p>
+    <w:p>
+      <w:pPr>
+        <w:pStyle w:val="SongText"/>
+      </w:pPr>
       <w:r>
         <w:t>{</w:t>
       </w:r>
@@ -59,6 +69,85 @@
       <w:r>
         <w:t>{SongSection}</w:t>
       </w:r>
+    </w:p>
+    <w:p>
+      <w:pPr>
+        <w:pStyle w:val="SongSection"/>
+      </w:pPr>
+    </w:p>
+    <w:p>
+      <w:pPr>
+        <w:pStyle w:val="Untertitel1"/>
+      </w:pPr>
+      <w:r>
+        <w:t>{subTitle}</w:t>
+      </w:r>
+    </w:p>
+    <w:p>
+      <w:pPr>
+        <w:pStyle w:val="lyricist"/>
+      </w:pPr>
+      <w:r>
+        <w:t>{lyricist}</w:t>
+      </w:r>
+    </w:p>
+    <w:p>
+      <w:pPr>
+        <w:pStyle w:val="copyright"/>
+      </w:pPr>
+      <w:r>
+        <w:t>{copyright}</w:t>
+      </w:r>
+    </w:p>
+    <w:p>
+      <w:pPr>
+        <w:pStyle w:val="year"/>
+      </w:pPr>
+      <w:r>
+        <w:t>{year}</w:t>
+      </w:r>
+    </w:p>
+    <w:p>
+      <w:pPr>
+        <w:pStyle w:val="key"/>
+      </w:pPr>
+      <w:r>
+        <w:t>{key}</w:t>
+      </w:r>
+    </w:p>
+    <w:p>
+      <w:pPr>
+        <w:pStyle w:val="time"/>
+      </w:pPr>
+      <w:r>
+        <w:t>{time}</w:t>
+      </w:r>
+    </w:p>
+    <w:p>
+      <w:pPr>
+        <w:pStyle w:val="tempo"/>
+      </w:pPr>
+      <w:r>
+        <w:t>{tempo}</w:t>
+      </w:r>
+    </w:p>
+    <w:p>
+      <w:pPr>
+        <w:pStyle w:val="capo"/>
+      </w:pPr>
+      <w:r>
+        <w:t>{capo}</w:t>
+      </w:r>
+    </w:p>
+    <w:p>
+      <w:pPr>
+        <w:pStyle w:val="SongSection"/>
+      </w:pPr>
+    </w:p>
+    <w:p>
+      <w:pPr>
+        <w:pStyle w:val="SongSection"/>
+      </w:pPr>
     </w:p>
     <w:p>
       <w:pPr>
@@ -145,10 +234,10 @@
             <w:t>{</w:t>
           </w:r>
           <w:r>
-            <w:t>Song</w:t>
+            <w:t>copyright</w:t>
           </w:r>
           <w:r>
-            <w:t>Comment}</w:t>
+            <w:t>}</w:t>
           </w:r>
         </w:p>
       </w:tc>
@@ -260,7 +349,27 @@
             <w:pStyle w:val="SongTitle"/>
           </w:pPr>
           <w:r>
-            <w:t>{SongTitle}</w:t>
+            <w:t>{</w:t>
+          </w:r>
+          <w:proofErr w:type="gramStart"/>
+          <w:r>
+            <w:t>title</w:t>
+          </w:r>
+          <w:r>
+            <w:t>}</w:t>
+          </w:r>
+          <w:r>
+            <w:t xml:space="preserve">   </w:t>
+          </w:r>
+          <w:proofErr w:type="gramEnd"/>
+          <w:r>
+            <w:t>{</w:t>
+          </w:r>
+          <w:r>
+            <w:t>subTitle</w:t>
+          </w:r>
+          <w:r>
+            <w:t>}</w:t>
           </w:r>
         </w:p>
       </w:tc>
@@ -295,16 +404,7 @@
               <w:sz w:val="18"/>
               <w:szCs w:val="18"/>
             </w:rPr>
-            <w:t>Song</w:t>
-          </w:r>
-          <w:r>
-            <w:rPr>
-              <w:i/>
-              <w:iCs/>
-              <w:sz w:val="18"/>
-              <w:szCs w:val="18"/>
-            </w:rPr>
-            <w:t>Author</w:t>
+            <w:t>composer</w:t>
           </w:r>
           <w:r>
             <w:rPr>
@@ -1460,6 +1560,195 @@
       <w:color w:val="5A5A5A" w:themeColor="text1" w:themeTint="A5"/>
     </w:rPr>
   </w:style>
+  <w:style w:type="paragraph" w:customStyle="1" w:styleId="Untertitel1">
+    <w:name w:val="Untertitel1"/>
+    <w:basedOn w:val="SongComment"/>
+    <w:link w:val="subTitleZchn"/>
+    <w:qFormat/>
+    <w:rsid w:val="00F87694"/>
+  </w:style>
+  <w:style w:type="character" w:customStyle="1" w:styleId="subTitleZchn">
+    <w:name w:val="subTitle Zchn"/>
+    <w:basedOn w:val="SongCommentZchn"/>
+    <w:link w:val="Untertitel1"/>
+    <w:rsid w:val="00F87694"/>
+    <w:rPr>
+      <w:rFonts w:ascii="Consolas" w:hAnsi="Consolas"/>
+      <w:i/>
+      <w:iCs/>
+      <w:color w:val="808080" w:themeColor="background1" w:themeShade="80"/>
+      <w:sz w:val="20"/>
+      <w:szCs w:val="20"/>
+    </w:rPr>
+  </w:style>
+  <w:style w:type="paragraph" w:customStyle="1" w:styleId="composer">
+    <w:name w:val="composer"/>
+    <w:basedOn w:val="SongComment"/>
+    <w:link w:val="composerZchn"/>
+    <w:qFormat/>
+    <w:rsid w:val="00F87694"/>
+  </w:style>
+  <w:style w:type="character" w:customStyle="1" w:styleId="composerZchn">
+    <w:name w:val="composer Zchn"/>
+    <w:basedOn w:val="SongCommentZchn"/>
+    <w:link w:val="composer"/>
+    <w:rsid w:val="00F87694"/>
+    <w:rPr>
+      <w:rFonts w:ascii="Consolas" w:hAnsi="Consolas"/>
+      <w:i/>
+      <w:iCs/>
+      <w:color w:val="808080" w:themeColor="background1" w:themeShade="80"/>
+      <w:sz w:val="20"/>
+      <w:szCs w:val="20"/>
+    </w:rPr>
+  </w:style>
+  <w:style w:type="paragraph" w:customStyle="1" w:styleId="lyricist">
+    <w:name w:val="lyricist"/>
+    <w:basedOn w:val="SongComment"/>
+    <w:link w:val="lyricistZchn"/>
+    <w:qFormat/>
+    <w:rsid w:val="00F87694"/>
+  </w:style>
+  <w:style w:type="character" w:customStyle="1" w:styleId="lyricistZchn">
+    <w:name w:val="lyricist Zchn"/>
+    <w:basedOn w:val="SongCommentZchn"/>
+    <w:link w:val="lyricist"/>
+    <w:rsid w:val="00F87694"/>
+    <w:rPr>
+      <w:rFonts w:ascii="Consolas" w:hAnsi="Consolas"/>
+      <w:i/>
+      <w:iCs/>
+      <w:color w:val="808080" w:themeColor="background1" w:themeShade="80"/>
+      <w:sz w:val="20"/>
+      <w:szCs w:val="20"/>
+    </w:rPr>
+  </w:style>
+  <w:style w:type="paragraph" w:customStyle="1" w:styleId="copyright">
+    <w:name w:val="copyright"/>
+    <w:basedOn w:val="SongComment"/>
+    <w:link w:val="copyrightZchn"/>
+    <w:qFormat/>
+    <w:rsid w:val="004E65C7"/>
+  </w:style>
+  <w:style w:type="character" w:customStyle="1" w:styleId="copyrightZchn">
+    <w:name w:val="copyright Zchn"/>
+    <w:basedOn w:val="SongCommentZchn"/>
+    <w:link w:val="copyright"/>
+    <w:rsid w:val="004E65C7"/>
+    <w:rPr>
+      <w:rFonts w:ascii="Consolas" w:hAnsi="Consolas"/>
+      <w:i/>
+      <w:iCs/>
+      <w:color w:val="808080" w:themeColor="background1" w:themeShade="80"/>
+      <w:sz w:val="20"/>
+      <w:szCs w:val="20"/>
+    </w:rPr>
+  </w:style>
+  <w:style w:type="paragraph" w:customStyle="1" w:styleId="year">
+    <w:name w:val="year"/>
+    <w:basedOn w:val="SongComment"/>
+    <w:link w:val="yearZchn"/>
+    <w:qFormat/>
+    <w:rsid w:val="004E65C7"/>
+  </w:style>
+  <w:style w:type="character" w:customStyle="1" w:styleId="yearZchn">
+    <w:name w:val="year Zchn"/>
+    <w:basedOn w:val="SongCommentZchn"/>
+    <w:link w:val="year"/>
+    <w:rsid w:val="004E65C7"/>
+    <w:rPr>
+      <w:rFonts w:ascii="Consolas" w:hAnsi="Consolas"/>
+      <w:i/>
+      <w:iCs/>
+      <w:color w:val="808080" w:themeColor="background1" w:themeShade="80"/>
+      <w:sz w:val="20"/>
+      <w:szCs w:val="20"/>
+    </w:rPr>
+  </w:style>
+  <w:style w:type="paragraph" w:customStyle="1" w:styleId="key">
+    <w:name w:val="key"/>
+    <w:basedOn w:val="SongComment"/>
+    <w:link w:val="keyZchn"/>
+    <w:qFormat/>
+    <w:rsid w:val="004E65C7"/>
+  </w:style>
+  <w:style w:type="character" w:customStyle="1" w:styleId="keyZchn">
+    <w:name w:val="key Zchn"/>
+    <w:basedOn w:val="SongCommentZchn"/>
+    <w:link w:val="key"/>
+    <w:rsid w:val="004E65C7"/>
+    <w:rPr>
+      <w:rFonts w:ascii="Consolas" w:hAnsi="Consolas"/>
+      <w:i/>
+      <w:iCs/>
+      <w:color w:val="808080" w:themeColor="background1" w:themeShade="80"/>
+      <w:sz w:val="20"/>
+      <w:szCs w:val="20"/>
+    </w:rPr>
+  </w:style>
+  <w:style w:type="paragraph" w:customStyle="1" w:styleId="time">
+    <w:name w:val="time"/>
+    <w:basedOn w:val="SongComment"/>
+    <w:link w:val="timeZchn"/>
+    <w:qFormat/>
+    <w:rsid w:val="004E65C7"/>
+  </w:style>
+  <w:style w:type="character" w:customStyle="1" w:styleId="timeZchn">
+    <w:name w:val="time Zchn"/>
+    <w:basedOn w:val="SongCommentZchn"/>
+    <w:link w:val="time"/>
+    <w:rsid w:val="004E65C7"/>
+    <w:rPr>
+      <w:rFonts w:ascii="Consolas" w:hAnsi="Consolas"/>
+      <w:i/>
+      <w:iCs/>
+      <w:color w:val="808080" w:themeColor="background1" w:themeShade="80"/>
+      <w:sz w:val="20"/>
+      <w:szCs w:val="20"/>
+    </w:rPr>
+  </w:style>
+  <w:style w:type="paragraph" w:customStyle="1" w:styleId="tempo">
+    <w:name w:val="tempo"/>
+    <w:basedOn w:val="SongComment"/>
+    <w:link w:val="tempoZchn"/>
+    <w:qFormat/>
+    <w:rsid w:val="004E65C7"/>
+  </w:style>
+  <w:style w:type="character" w:customStyle="1" w:styleId="tempoZchn">
+    <w:name w:val="tempo Zchn"/>
+    <w:basedOn w:val="SongCommentZchn"/>
+    <w:link w:val="tempo"/>
+    <w:rsid w:val="004E65C7"/>
+    <w:rPr>
+      <w:rFonts w:ascii="Consolas" w:hAnsi="Consolas"/>
+      <w:i/>
+      <w:iCs/>
+      <w:color w:val="808080" w:themeColor="background1" w:themeShade="80"/>
+      <w:sz w:val="20"/>
+      <w:szCs w:val="20"/>
+    </w:rPr>
+  </w:style>
+  <w:style w:type="paragraph" w:customStyle="1" w:styleId="capo">
+    <w:name w:val="capo"/>
+    <w:basedOn w:val="SongComment"/>
+    <w:link w:val="capoZchn"/>
+    <w:qFormat/>
+    <w:rsid w:val="004E65C7"/>
+  </w:style>
+  <w:style w:type="character" w:customStyle="1" w:styleId="capoZchn">
+    <w:name w:val="capo Zchn"/>
+    <w:basedOn w:val="SongCommentZchn"/>
+    <w:link w:val="capo"/>
+    <w:rsid w:val="004E65C7"/>
+    <w:rPr>
+      <w:rFonts w:ascii="Consolas" w:hAnsi="Consolas"/>
+      <w:i/>
+      <w:iCs/>
+      <w:color w:val="808080" w:themeColor="background1" w:themeShade="80"/>
+      <w:sz w:val="20"/>
+      <w:szCs w:val="20"/>
+    </w:rPr>
+  </w:style>
 </w:styles>
 </file>
 

</xml_diff>